<commit_message>
Uploade CDP files for Feb.
</commit_message>
<xml_diff>
--- a/Model/documentation/BCDS Disaggregation Comparative Analysis v2.docx
+++ b/Model/documentation/BCDS Disaggregation Comparative Analysis v2.docx
@@ -12,8 +12,6 @@
       </w:sdtPr>
       <w:sdtEndPr/>
       <w:sdtContent>
-        <w:bookmarkStart w:id="0" w:name="_GoBack" w:displacedByCustomXml="prev"/>
-        <w:bookmarkEnd w:id="0" w:displacedByCustomXml="prev"/>
         <w:p>
           <w:pPr>
             <w:jc w:val="center"/>
@@ -1542,14 +1540,14 @@
           <w:highlight w:val="lightGray"/>
         </w:rPr>
       </w:pPr>
-      <w:bookmarkStart w:id="1" w:name="_Toc468954321"/>
-      <w:bookmarkStart w:id="2" w:name="_Toc468954939"/>
-      <w:bookmarkStart w:id="3" w:name="_Toc468962169"/>
-      <w:bookmarkStart w:id="4" w:name="_Toc468964345"/>
+      <w:bookmarkStart w:id="0" w:name="_Toc468954321"/>
+      <w:bookmarkStart w:id="1" w:name="_Toc468954939"/>
+      <w:bookmarkStart w:id="2" w:name="_Toc468962169"/>
+      <w:bookmarkStart w:id="3" w:name="_Toc468964345"/>
+      <w:bookmarkEnd w:id="0"/>
       <w:bookmarkEnd w:id="1"/>
       <w:bookmarkEnd w:id="2"/>
       <w:bookmarkEnd w:id="3"/>
-      <w:bookmarkEnd w:id="4"/>
       <w:r>
         <w:rPr>
           <w:highlight w:val="lightGray"/>
@@ -1561,12 +1559,12 @@
       <w:pPr>
         <w:pStyle w:val="Heading1"/>
       </w:pPr>
-      <w:bookmarkStart w:id="5" w:name="_Toc474412597"/>
+      <w:bookmarkStart w:id="4" w:name="_Toc474412597"/>
       <w:r>
         <w:lastRenderedPageBreak/>
         <w:t>Executive Summary</w:t>
       </w:r>
-      <w:bookmarkEnd w:id="5"/>
+      <w:bookmarkEnd w:id="4"/>
     </w:p>
     <w:p>
       <w:r>
@@ -1653,7 +1651,13 @@
         <w:t xml:space="preserve">pplied </w:t>
       </w:r>
       <w:r>
-        <w:t>to 291,885 claims and to produce 289,010 calculated decisions – a 32 percent increase in the volume of calculated decisions</w:t>
+        <w:t xml:space="preserve">to 291,885 claims and </w:t>
+      </w:r>
+      <w:r>
+        <w:t xml:space="preserve">were able </w:t>
+      </w:r>
+      <w:r>
+        <w:t>to produce 289,010 calculated decisions – a 32 percent increase in the volume of calculated decisions</w:t>
       </w:r>
       <w:r>
         <w:t>.</w:t>
@@ -1695,21 +1699,21 @@
       <w:pPr>
         <w:pStyle w:val="Heading1"/>
       </w:pPr>
-      <w:bookmarkStart w:id="6" w:name="_Toc474412598"/>
+      <w:bookmarkStart w:id="5" w:name="_Toc474412598"/>
       <w:r>
         <w:t>Overview</w:t>
       </w:r>
+      <w:bookmarkEnd w:id="5"/>
+    </w:p>
+    <w:p>
+      <w:pPr>
+        <w:pStyle w:val="Heading2"/>
+      </w:pPr>
+      <w:bookmarkStart w:id="6" w:name="_Toc474412599"/>
+      <w:r>
+        <w:t>Introduction</w:t>
+      </w:r>
       <w:bookmarkEnd w:id="6"/>
-    </w:p>
-    <w:p>
-      <w:pPr>
-        <w:pStyle w:val="Heading2"/>
-      </w:pPr>
-      <w:bookmarkStart w:id="7" w:name="_Toc474412599"/>
-      <w:r>
-        <w:t>Introduction</w:t>
-      </w:r>
-      <w:bookmarkEnd w:id="7"/>
     </w:p>
     <w:p>
       <w:r>
@@ -1797,7 +1801,12 @@
         <w:t>-</w:t>
       </w:r>
       <w:r>
-        <w:t xml:space="preserve">concept project jointly sponsored by the </w:t>
+        <w:t>concept pro</w:t>
+      </w:r>
+      <w:bookmarkStart w:id="7" w:name="_GoBack"/>
+      <w:bookmarkEnd w:id="7"/>
+      <w:r>
+        <w:t xml:space="preserve">ject jointly sponsored by the </w:t>
       </w:r>
       <w:r>
         <w:t>Department of Veterans Affairs (</w:t>
@@ -1926,14 +1935,27 @@
       <w:r>
         <w:t xml:space="preserve">Table </w:t>
       </w:r>
-      <w:fldSimple w:instr=" SEQ Table \* ARABIC ">
-        <w:r>
-          <w:rPr>
-            <w:noProof/>
-          </w:rPr>
-          <w:t>1</w:t>
-        </w:r>
-      </w:fldSimple>
+      <w:r>
+        <w:fldChar w:fldCharType="begin"/>
+      </w:r>
+      <w:r>
+        <w:instrText xml:space="preserve"> SEQ Table \* ARABIC </w:instrText>
+      </w:r>
+      <w:r>
+        <w:fldChar w:fldCharType="separate"/>
+      </w:r>
+      <w:r>
+        <w:rPr>
+          <w:noProof/>
+        </w:rPr>
+        <w:t>1</w:t>
+      </w:r>
+      <w:r>
+        <w:rPr>
+          <w:noProof/>
+        </w:rPr>
+        <w:fldChar w:fldCharType="end"/>
+      </w:r>
       <w:bookmarkEnd w:id="10"/>
       <w:r>
         <w:t>: Distribution of Claims Deemed Eligible for Modeling</w:t>
@@ -2298,27 +2320,14 @@
                             <w:r>
                               <w:t xml:space="preserve">Figure </w:t>
                             </w:r>
-                            <w:r>
-                              <w:fldChar w:fldCharType="begin"/>
-                            </w:r>
-                            <w:r>
-                              <w:instrText xml:space="preserve"> SEQ Figure \* ARABIC </w:instrText>
-                            </w:r>
-                            <w:r>
-                              <w:fldChar w:fldCharType="separate"/>
-                            </w:r>
-                            <w:r>
-                              <w:rPr>
-                                <w:noProof/>
-                              </w:rPr>
-                              <w:t>1</w:t>
-                            </w:r>
-                            <w:r>
-                              <w:rPr>
-                                <w:noProof/>
-                              </w:rPr>
-                              <w:fldChar w:fldCharType="end"/>
-                            </w:r>
+                            <w:fldSimple w:instr=" SEQ Figure \* ARABIC ">
+                              <w:r>
+                                <w:rPr>
+                                  <w:noProof/>
+                                </w:rPr>
+                                <w:t>1</w:t>
+                              </w:r>
+                            </w:fldSimple>
                             <w:bookmarkEnd w:id="12"/>
                             <w:r>
                               <w:t xml:space="preserve">: Distribution of </w:t>
@@ -2360,7 +2369,7 @@
                           <w:noProof/>
                         </w:rPr>
                       </w:pPr>
-                      <w:bookmarkStart w:id="12" w:name="_Ref473108770"/>
+                      <w:bookmarkStart w:id="13" w:name="_Ref473108770"/>
                       <w:r>
                         <w:t xml:space="preserve">Figure </w:t>
                       </w:r>
@@ -2372,7 +2381,7 @@
                           <w:t>1</w:t>
                         </w:r>
                       </w:fldSimple>
-                      <w:bookmarkEnd w:id="12"/>
+                      <w:bookmarkEnd w:id="13"/>
                       <w:r>
                         <w:t xml:space="preserve">: Distribution of </w:t>
                       </w:r>
@@ -2775,21 +2784,21 @@
       <w:pPr>
         <w:pStyle w:val="Heading1"/>
       </w:pPr>
-      <w:bookmarkStart w:id="13" w:name="_Toc474412602"/>
+      <w:bookmarkStart w:id="14" w:name="_Toc474412602"/>
       <w:r>
         <w:t>Comparative Performance Analysis</w:t>
       </w:r>
-      <w:bookmarkEnd w:id="13"/>
+      <w:bookmarkEnd w:id="14"/>
     </w:p>
     <w:p>
       <w:pPr>
         <w:pStyle w:val="Heading2"/>
       </w:pPr>
-      <w:bookmarkStart w:id="14" w:name="_Toc474412603"/>
+      <w:bookmarkStart w:id="15" w:name="_Toc474412603"/>
       <w:r>
         <w:t>Overview and Summary Findings</w:t>
       </w:r>
-      <w:bookmarkEnd w:id="14"/>
+      <w:bookmarkEnd w:id="15"/>
     </w:p>
     <w:p>
       <w:r>
@@ -3083,20 +3092,33 @@
         <w:pStyle w:val="Caption"/>
         <w:keepNext/>
       </w:pPr>
-      <w:bookmarkStart w:id="15" w:name="_Ref473109568"/>
+      <w:bookmarkStart w:id="16" w:name="_Ref473109568"/>
       <w:r>
         <w:lastRenderedPageBreak/>
         <w:t xml:space="preserve">Table </w:t>
       </w:r>
-      <w:fldSimple w:instr=" SEQ Table \* ARABIC ">
-        <w:r>
-          <w:rPr>
-            <w:noProof/>
-          </w:rPr>
-          <w:t>2</w:t>
-        </w:r>
-      </w:fldSimple>
-      <w:bookmarkEnd w:id="15"/>
+      <w:r>
+        <w:fldChar w:fldCharType="begin"/>
+      </w:r>
+      <w:r>
+        <w:instrText xml:space="preserve"> SEQ Table \* ARABIC </w:instrText>
+      </w:r>
+      <w:r>
+        <w:fldChar w:fldCharType="separate"/>
+      </w:r>
+      <w:r>
+        <w:rPr>
+          <w:noProof/>
+        </w:rPr>
+        <w:t>2</w:t>
+      </w:r>
+      <w:r>
+        <w:rPr>
+          <w:noProof/>
+        </w:rPr>
+        <w:fldChar w:fldCharType="end"/>
+      </w:r>
+      <w:bookmarkEnd w:id="16"/>
       <w:r>
         <w:t>: Diagnosis Codes within Claims</w:t>
       </w:r>
@@ -3160,11 +3182,11 @@
       <w:pPr>
         <w:pStyle w:val="Heading2"/>
       </w:pPr>
-      <w:bookmarkStart w:id="16" w:name="_Toc474412604"/>
+      <w:bookmarkStart w:id="17" w:name="_Toc474412604"/>
       <w:r>
         <w:t>Performance Comparison between BCDSS Ear Model (1.1) to GHL Model (1.1)</w:t>
       </w:r>
-      <w:bookmarkEnd w:id="16"/>
+      <w:bookmarkEnd w:id="17"/>
       <w:r>
         <w:t xml:space="preserve"> </w:t>
       </w:r>
@@ -3312,14 +3334,27 @@
       <w:r>
         <w:t xml:space="preserve">Table </w:t>
       </w:r>
-      <w:fldSimple w:instr=" SEQ Table \* ARABIC ">
-        <w:r>
-          <w:rPr>
-            <w:noProof/>
-          </w:rPr>
-          <w:t>3</w:t>
-        </w:r>
-      </w:fldSimple>
+      <w:r>
+        <w:fldChar w:fldCharType="begin"/>
+      </w:r>
+      <w:r>
+        <w:instrText xml:space="preserve"> SEQ Table \* ARABIC </w:instrText>
+      </w:r>
+      <w:r>
+        <w:fldChar w:fldCharType="separate"/>
+      </w:r>
+      <w:r>
+        <w:rPr>
+          <w:noProof/>
+        </w:rPr>
+        <w:t>3</w:t>
+      </w:r>
+      <w:r>
+        <w:rPr>
+          <w:noProof/>
+        </w:rPr>
+        <w:fldChar w:fldCharType="end"/>
+      </w:r>
       <w:r>
         <w:t>: GHL Model and Ear Model Comparison</w:t>
       </w:r>
@@ -3386,11 +3421,11 @@
       <w:pPr>
         <w:pStyle w:val="Heading2"/>
       </w:pPr>
-      <w:bookmarkStart w:id="17" w:name="_Toc474412605"/>
+      <w:bookmarkStart w:id="18" w:name="_Toc474412605"/>
       <w:r>
         <w:t>Observations</w:t>
       </w:r>
-      <w:bookmarkEnd w:id="17"/>
+      <w:bookmarkEnd w:id="18"/>
       <w:r>
         <w:t xml:space="preserve"> </w:t>
       </w:r>
@@ -3491,14 +3526,30 @@
         <w:lastRenderedPageBreak/>
         <w:t xml:space="preserve">Table </w:t>
       </w:r>
-      <w:fldSimple w:instr=" SEQ Table \* ARABIC ">
-        <w:r>
-          <w:rPr>
-            <w:noProof/>
-          </w:rPr>
-          <w:t>4</w:t>
-        </w:r>
-      </w:fldSimple>
+      <w:r>
+        <w:fldChar w:fldCharType="begin"/>
+      </w:r>
+      <w:r>
+        <w:instrText xml:space="preserve"> </w:instrText>
+      </w:r>
+      <w:r>
+        <w:instrText xml:space="preserve">SEQ Table \* ARABIC </w:instrText>
+      </w:r>
+      <w:r>
+        <w:fldChar w:fldCharType="separate"/>
+      </w:r>
+      <w:r>
+        <w:rPr>
+          <w:noProof/>
+        </w:rPr>
+        <w:t>4</w:t>
+      </w:r>
+      <w:r>
+        <w:rPr>
+          <w:noProof/>
+        </w:rPr>
+        <w:fldChar w:fldCharType="end"/>
+      </w:r>
       <w:r>
         <w:t>: Ear Model and Tinnitus Model Comparison</w:t>
       </w:r>
@@ -3578,11 +3629,11 @@
       <w:pPr>
         <w:pStyle w:val="Heading2"/>
       </w:pPr>
-      <w:bookmarkStart w:id="18" w:name="_Toc474412606"/>
+      <w:bookmarkStart w:id="19" w:name="_Toc474412606"/>
       <w:r>
         <w:t>Impact of Rating Calculators on Model Accuracy</w:t>
       </w:r>
-      <w:bookmarkEnd w:id="18"/>
+      <w:bookmarkEnd w:id="19"/>
     </w:p>
     <w:p>
       <w:r>
@@ -3719,19 +3770,32 @@
         <w:pStyle w:val="Caption"/>
         <w:jc w:val="center"/>
       </w:pPr>
-      <w:bookmarkStart w:id="19" w:name="_Ref472083487"/>
+      <w:bookmarkStart w:id="20" w:name="_Ref472083487"/>
       <w:r>
         <w:t xml:space="preserve">Figure </w:t>
       </w:r>
-      <w:fldSimple w:instr=" SEQ Figure \* ARABIC ">
-        <w:r>
-          <w:rPr>
-            <w:noProof/>
-          </w:rPr>
-          <w:t>2</w:t>
-        </w:r>
-      </w:fldSimple>
-      <w:bookmarkEnd w:id="19"/>
+      <w:r>
+        <w:fldChar w:fldCharType="begin"/>
+      </w:r>
+      <w:r>
+        <w:instrText xml:space="preserve"> SEQ Figure \* ARABIC </w:instrText>
+      </w:r>
+      <w:r>
+        <w:fldChar w:fldCharType="separate"/>
+      </w:r>
+      <w:r>
+        <w:rPr>
+          <w:noProof/>
+        </w:rPr>
+        <w:t>2</w:t>
+      </w:r>
+      <w:r>
+        <w:rPr>
+          <w:noProof/>
+        </w:rPr>
+        <w:fldChar w:fldCharType="end"/>
+      </w:r>
+      <w:bookmarkEnd w:id="20"/>
       <w:r>
         <w:t xml:space="preserve">: Rating Decision Type for General Hearing Loss </w:t>
       </w:r>
@@ -3847,19 +3911,32 @@
       <w:pPr>
         <w:pStyle w:val="Caption"/>
       </w:pPr>
-      <w:bookmarkStart w:id="20" w:name="_Ref473109725"/>
+      <w:bookmarkStart w:id="21" w:name="_Ref473109725"/>
       <w:r>
         <w:t xml:space="preserve">Figure </w:t>
       </w:r>
-      <w:fldSimple w:instr=" SEQ Figure \* ARABIC ">
-        <w:r>
-          <w:rPr>
-            <w:noProof/>
-          </w:rPr>
-          <w:t>3</w:t>
-        </w:r>
-      </w:fldSimple>
-      <w:bookmarkEnd w:id="20"/>
+      <w:r>
+        <w:fldChar w:fldCharType="begin"/>
+      </w:r>
+      <w:r>
+        <w:instrText xml:space="preserve"> SEQ Figure \* ARABIC </w:instrText>
+      </w:r>
+      <w:r>
+        <w:fldChar w:fldCharType="separate"/>
+      </w:r>
+      <w:r>
+        <w:rPr>
+          <w:noProof/>
+        </w:rPr>
+        <w:t>3</w:t>
+      </w:r>
+      <w:r>
+        <w:rPr>
+          <w:noProof/>
+        </w:rPr>
+        <w:fldChar w:fldCharType="end"/>
+      </w:r>
+      <w:bookmarkEnd w:id="21"/>
       <w:r>
         <w:t>: Model Accuracy for Changes in Rating in General Hearing Loss Decisions</w:t>
       </w:r>
@@ -3868,11 +3945,11 @@
       <w:pPr>
         <w:pStyle w:val="Heading2"/>
       </w:pPr>
-      <w:bookmarkStart w:id="21" w:name="_Toc474412607"/>
+      <w:bookmarkStart w:id="22" w:name="_Toc474412607"/>
       <w:r>
         <w:t>Recommendations Based on Comparative Analysis</w:t>
       </w:r>
-      <w:bookmarkEnd w:id="21"/>
+      <w:bookmarkEnd w:id="22"/>
     </w:p>
     <w:p>
       <w:r>
@@ -3911,7 +3988,7 @@
           <w:numId w:val="20"/>
         </w:numPr>
       </w:pPr>
-      <w:bookmarkStart w:id="22" w:name="_Ref474134839"/>
+      <w:bookmarkStart w:id="23" w:name="_Ref474134839"/>
       <w:r>
         <w:rPr>
           <w:b/>
@@ -3939,27 +4016,27 @@
       <w:r>
         <w:t>specific models. BCDSS users (whether RVSRs, Quality Assurance personnel, or modeling agents) are able to evaluate the specific historical background of the issue within the claim, the nature and circumstances of relating to both the specific Veteran contention and the rating determination, and considerations that may have led to a difference between the rating returned by the model and that assigned by the RVSR. Models that generate a CDD for a group of issues do not allow for such an evaluation as there is no mechanism to evaluate the modeling result (unless, of course, only one diagnosis code formed the basis of the CDD).</w:t>
       </w:r>
-      <w:bookmarkEnd w:id="22"/>
+      <w:bookmarkEnd w:id="23"/>
     </w:p>
     <w:p>
       <w:pPr>
         <w:pStyle w:val="Heading2"/>
       </w:pPr>
-      <w:bookmarkStart w:id="23" w:name="_Toc474412608"/>
+      <w:bookmarkStart w:id="24" w:name="_Toc474412608"/>
       <w:r>
         <w:t>General Hearing Loss Accuracy and Throughput Deficiencies</w:t>
       </w:r>
-      <w:bookmarkEnd w:id="23"/>
+      <w:bookmarkEnd w:id="24"/>
     </w:p>
     <w:p>
       <w:pPr>
         <w:pStyle w:val="Heading3"/>
       </w:pPr>
-      <w:bookmarkStart w:id="24" w:name="_Toc474412609"/>
+      <w:bookmarkStart w:id="25" w:name="_Toc474412609"/>
       <w:r>
         <w:t>Inaccuracy</w:t>
       </w:r>
-      <w:bookmarkEnd w:id="24"/>
+      <w:bookmarkEnd w:id="25"/>
     </w:p>
     <w:p>
       <w:r>
@@ -4048,13 +4125,13 @@
       <w:pPr>
         <w:pStyle w:val="Heading3"/>
       </w:pPr>
-      <w:bookmarkStart w:id="25" w:name="_Throughput"/>
-      <w:bookmarkStart w:id="26" w:name="_Toc474412610"/>
-      <w:bookmarkEnd w:id="25"/>
+      <w:bookmarkStart w:id="26" w:name="_Throughput"/>
+      <w:bookmarkStart w:id="27" w:name="_Toc474412610"/>
+      <w:bookmarkEnd w:id="26"/>
       <w:r>
         <w:t>Throughput</w:t>
       </w:r>
-      <w:bookmarkEnd w:id="26"/>
+      <w:bookmarkEnd w:id="27"/>
     </w:p>
     <w:p>
       <w:pPr>
@@ -4118,19 +4195,32 @@
       <w:pPr>
         <w:pStyle w:val="Caption"/>
       </w:pPr>
-      <w:bookmarkStart w:id="27" w:name="_Ref473110082"/>
+      <w:bookmarkStart w:id="28" w:name="_Ref473110082"/>
       <w:r>
         <w:t xml:space="preserve">Figure </w:t>
       </w:r>
-      <w:fldSimple w:instr=" SEQ Figure \* ARABIC ">
-        <w:r>
-          <w:rPr>
-            <w:noProof/>
-          </w:rPr>
-          <w:t>4</w:t>
-        </w:r>
-      </w:fldSimple>
-      <w:bookmarkEnd w:id="27"/>
+      <w:r>
+        <w:fldChar w:fldCharType="begin"/>
+      </w:r>
+      <w:r>
+        <w:instrText xml:space="preserve"> SEQ Figure \* ARABIC </w:instrText>
+      </w:r>
+      <w:r>
+        <w:fldChar w:fldCharType="separate"/>
+      </w:r>
+      <w:r>
+        <w:rPr>
+          <w:noProof/>
+        </w:rPr>
+        <w:t>4</w:t>
+      </w:r>
+      <w:r>
+        <w:rPr>
+          <w:noProof/>
+        </w:rPr>
+        <w:fldChar w:fldCharType="end"/>
+      </w:r>
+      <w:bookmarkEnd w:id="28"/>
       <w:r>
         <w:t>: Distribution of Unaddressed Claims</w:t>
       </w:r>
@@ -4257,12 +4347,12 @@
       <w:pPr>
         <w:pStyle w:val="Heading2"/>
       </w:pPr>
-      <w:bookmarkStart w:id="28" w:name="_Toc474412611"/>
+      <w:bookmarkStart w:id="29" w:name="_Toc474412611"/>
       <w:r>
         <w:lastRenderedPageBreak/>
         <w:t>Tinnitus Inaccuracy</w:t>
       </w:r>
-      <w:bookmarkEnd w:id="28"/>
+      <w:bookmarkEnd w:id="29"/>
     </w:p>
     <w:p>
       <w:r>
@@ -4411,7 +4501,7 @@
         <w:sz w:val="18"/>
         <w:szCs w:val="18"/>
       </w:rPr>
-      <w:t>11</w:t>
+      <w:t>1</w:t>
     </w:r>
     <w:r>
       <w:rPr>
@@ -4507,7 +4597,31 @@
         <w:t xml:space="preserve"> </w:t>
       </w:r>
       <w:r>
-        <w:t>Conditions coded as Diagnosis 6100 (Hearing Loss), 6200 (Otitus Media (Chronic Ear Infection)), 6201 (Otitis Media), 6202 (Otosclerosis), 6204 (Labyrinthitis), 6205 (Meniere's Syndrome), 6207 (Loss or partial loss of Ear), 6209 (Benign growth of Ear), 6210 (Hearing Loss), 6211 (Perforated ear drum), and 6260 (Tinnitus).</w:t>
+        <w:t>Conditions coded as Diagnosis 6100 (Hearing Loss), 6200 (</w:t>
+      </w:r>
+      <w:proofErr w:type="spellStart"/>
+      <w:r>
+        <w:t>Otitus</w:t>
+      </w:r>
+      <w:proofErr w:type="spellEnd"/>
+      <w:r>
+        <w:t xml:space="preserve"> Media (Chronic Ear Infection)), 6201 (Otitis Media), 6202 (</w:t>
+      </w:r>
+      <w:proofErr w:type="spellStart"/>
+      <w:r>
+        <w:t>Otosclerosis</w:t>
+      </w:r>
+      <w:proofErr w:type="spellEnd"/>
+      <w:r>
+        <w:t>), 6204 (</w:t>
+      </w:r>
+      <w:proofErr w:type="spellStart"/>
+      <w:r>
+        <w:t>Labyrinthitis</w:t>
+      </w:r>
+      <w:proofErr w:type="spellEnd"/>
+      <w:r>
+        <w:t>), 6205 (Meniere's Syndrome), 6207 (Loss or partial loss of Ear), 6209 (Benign growth of Ear), 6210 (Hearing Loss), 6211 (Perforated ear drum), and 6260 (Tinnitus).</w:t>
       </w:r>
     </w:p>
   </w:footnote>
@@ -8456,7 +8570,7 @@
 </file>
 
 <file path=customXml/itemProps1.xml><?xml version="1.0" encoding="utf-8"?>
-<ds:datastoreItem xmlns:ds="http://schemas.openxmlformats.org/officeDocument/2006/customXml" ds:itemID="{EEBB9102-40D0-402D-B8FA-2F495B0D662B}">
+<ds:datastoreItem xmlns:ds="http://schemas.openxmlformats.org/officeDocument/2006/customXml" ds:itemID="{7F6E7FFC-F61B-4A78-9668-ED5778FF2836}">
   <ds:schemaRefs>
     <ds:schemaRef ds:uri="http://schemas.openxmlformats.org/officeDocument/2006/bibliography"/>
   </ds:schemaRefs>

</xml_diff>